<commit_message>
Fixed power consumption ratings.
</commit_message>
<xml_diff>
--- a/DM2097_OAK-D-CM4-POE/Datasheet/OAK-D-CM4-POE_Datasheet.docx
+++ b/DM2097_OAK-D-CM4-POE/Datasheet/OAK-D-CM4-POE_Datasheet.docx
@@ -94,7 +94,7 @@
       </w:pPr>
       <w:bookmarkStart w:id="0" w:name="_Toc520996042"/>
       <w:bookmarkStart w:id="1" w:name="_Toc520996222"/>
-      <w:bookmarkStart w:id="2" w:name="_Toc94103609"/>
+      <w:bookmarkStart w:id="2" w:name="_Toc94106620"/>
       <w:r>
         <w:t>Features</w:t>
       </w:r>
@@ -267,7 +267,7 @@
           <w:sz w:val="22"/>
           <w:szCs w:val="22"/>
         </w:rPr>
-        <w:t>802.3af, Class 3</w:t>
+        <w:t>802.3at</w:t>
       </w:r>
       <w:r>
         <w:rPr>
@@ -275,7 +275,31 @@
           <w:sz w:val="22"/>
           <w:szCs w:val="22"/>
         </w:rPr>
-        <w:t xml:space="preserve"> PoE compliance</w:t>
+        <w:t>, Class 3</w:t>
+      </w:r>
+      <w:r>
+        <w:rPr>
+          <w:rFonts w:ascii="Arial" w:eastAsia="Arial" w:hAnsi="Arial"/>
+          <w:sz w:val="22"/>
+          <w:szCs w:val="22"/>
+        </w:rPr>
+        <w:t xml:space="preserve"> PoE</w:t>
+      </w:r>
+      <w:r>
+        <w:rPr>
+          <w:rFonts w:ascii="Arial" w:eastAsia="Arial" w:hAnsi="Arial"/>
+          <w:sz w:val="22"/>
+          <w:szCs w:val="22"/>
+        </w:rPr>
+        <w:t>+</w:t>
+      </w:r>
+      <w:r>
+        <w:rPr>
+          <w:rFonts w:ascii="Arial" w:eastAsia="Arial" w:hAnsi="Arial"/>
+          <w:sz w:val="22"/>
+          <w:szCs w:val="22"/>
+        </w:rPr>
+        <w:t xml:space="preserve"> compliance</w:t>
       </w:r>
     </w:p>
     <w:p>
@@ -607,7 +631,7 @@
       </w:pPr>
       <w:bookmarkStart w:id="3" w:name="_Toc520996043"/>
       <w:bookmarkStart w:id="4" w:name="_Toc520996223"/>
-      <w:bookmarkStart w:id="5" w:name="_Toc94103610"/>
+      <w:bookmarkStart w:id="5" w:name="_Toc94106621"/>
       <w:r>
         <w:t>Applications</w:t>
       </w:r>
@@ -759,7 +783,7 @@
           <w:numId w:val="17"/>
         </w:numPr>
       </w:pPr>
-      <w:bookmarkStart w:id="6" w:name="_Toc94103611"/>
+      <w:bookmarkStart w:id="6" w:name="_Toc94106622"/>
       <w:r>
         <w:t>Description</w:t>
       </w:r>
@@ -795,7 +819,31 @@
         <w:rPr>
           <w:rFonts w:ascii="Arial" w:eastAsia="Arial" w:hAnsi="Arial"/>
         </w:rPr>
-        <w:t>he Luxonis OAK-D CM4 PoE is an AI Edge vision system driven by Movidius Myriad X VPU. The system is powered over a USB Type-C. OAK-D CM4 PoE has three on-board cameras which implement stereo and RGB vision, piped directly into the DepthAI  Myriad X VPU for depth and AI processing. The data is then output to an onboard Raspberry Pi CM4 host, via USB 3.1 Gen1. OAK-D CM4-PoE can work as a stand alone device and can be accessed over SSH. OAK-D CM4 PoE offers full 802.3af, Class 3 PoE compliance with 1000BASE-T speeds.</w:t>
+        <w:t>he Luxonis OAK-D CM4 PoE is an AI Edge vision system driven by Movidius Myriad X VPU. The system is powered over a USB Type-C. OAK-D CM4 PoE has three on-board cameras which implement stereo and RGB vision, piped directly into the DepthAI  Myriad X VPU for depth and AI processing. The data is then output to an onboard Raspberry Pi CM4 host, via USB 3.1 Gen1. OAK-D CM4-PoE can work as a stand alone device and can be accessed over SSH. OAK-D CM4 PoE offers full 802.3a</w:t>
+      </w:r>
+      <w:r>
+        <w:rPr>
+          <w:rFonts w:ascii="Arial" w:eastAsia="Arial" w:hAnsi="Arial"/>
+        </w:rPr>
+        <w:t>t</w:t>
+      </w:r>
+      <w:r>
+        <w:rPr>
+          <w:rFonts w:ascii="Arial" w:eastAsia="Arial" w:hAnsi="Arial"/>
+        </w:rPr>
+        <w:t>, Class 3 PoE</w:t>
+      </w:r>
+      <w:r>
+        <w:rPr>
+          <w:rFonts w:ascii="Arial" w:eastAsia="Arial" w:hAnsi="Arial"/>
+        </w:rPr>
+        <w:t>+</w:t>
+      </w:r>
+      <w:r>
+        <w:rPr>
+          <w:rFonts w:ascii="Arial" w:eastAsia="Arial" w:hAnsi="Arial"/>
+        </w:rPr>
+        <w:t xml:space="preserve"> compliance with 1000BASE-T speeds.</w:t>
       </w:r>
     </w:p>
     <w:p>
@@ -1130,7 +1178,7 @@
               </wp:anchor>
             </w:drawing>
           </mc:Choice>
-          <mc:Fallback xmlns:cx="http://schemas.microsoft.com/office/drawing/2014/chartex" xmlns:cx1="http://schemas.microsoft.com/office/drawing/2015/9/8/chartex" xmlns:cx2="http://schemas.microsoft.com/office/drawing/2015/10/21/chartex" xmlns:cx3="http://schemas.microsoft.com/office/drawing/2016/5/9/chartex" xmlns:cx4="http://schemas.microsoft.com/office/drawing/2016/5/10/chartex" xmlns:cx5="http://schemas.microsoft.com/office/drawing/2016/5/11/chartex" xmlns:cx6="http://schemas.microsoft.com/office/drawing/2016/5/12/chartex" xmlns:cx7="http://schemas.microsoft.com/office/drawing/2016/5/13/chartex" xmlns:cx8="http://schemas.microsoft.com/office/drawing/2016/5/14/chartex" xmlns:aink="http://schemas.microsoft.com/office/drawing/2016/ink" xmlns:am3d="http://schemas.microsoft.com/office/drawing/2017/model3d" xmlns:w15="http://schemas.microsoft.com/office/word/2012/wordml" xmlns:w16cex="http://schemas.microsoft.com/office/word/2018/wordml/cex" xmlns:w16cid="http://schemas.microsoft.com/office/word/2016/wordml/cid" xmlns:w16="http://schemas.microsoft.com/office/word/2018/wordml" xmlns:w16se="http://schemas.microsoft.com/office/word/2015/wordml/symex">
+          <mc:Fallback xmlns:w16se="http://schemas.microsoft.com/office/word/2015/wordml/symex" xmlns:w16="http://schemas.microsoft.com/office/word/2018/wordml" xmlns:w16cid="http://schemas.microsoft.com/office/word/2016/wordml/cid" xmlns:w16cex="http://schemas.microsoft.com/office/word/2018/wordml/cex" xmlns:w15="http://schemas.microsoft.com/office/word/2012/wordml" xmlns:am3d="http://schemas.microsoft.com/office/drawing/2017/model3d" xmlns:aink="http://schemas.microsoft.com/office/drawing/2016/ink" xmlns:cx8="http://schemas.microsoft.com/office/drawing/2016/5/14/chartex" xmlns:cx7="http://schemas.microsoft.com/office/drawing/2016/5/13/chartex" xmlns:cx6="http://schemas.microsoft.com/office/drawing/2016/5/12/chartex" xmlns:cx5="http://schemas.microsoft.com/office/drawing/2016/5/11/chartex" xmlns:cx4="http://schemas.microsoft.com/office/drawing/2016/5/10/chartex" xmlns:cx3="http://schemas.microsoft.com/office/drawing/2016/5/9/chartex" xmlns:cx2="http://schemas.microsoft.com/office/drawing/2015/10/21/chartex" xmlns:cx1="http://schemas.microsoft.com/office/drawing/2015/9/8/chartex" xmlns:cx="http://schemas.microsoft.com/office/drawing/2014/chartex">
             <w:pict>
               <v:rect w14:anchorId="56485B87" id="Rectangle 68" o:spid="_x0000_s1026" style="position:absolute;margin-left:-.35pt;margin-top:-.55pt;width:.95pt;height:1pt;z-index:-251657216;visibility:visible;mso-wrap-style:square;mso-width-percent:0;mso-height-percent:0;mso-wrap-distance-left:9pt;mso-wrap-distance-top:0;mso-wrap-distance-right:9pt;mso-wrap-distance-bottom:0;mso-position-horizontal:absolute;mso-position-horizontal-relative:text;mso-position-vertical:absolute;mso-position-vertical-relative:text;mso-width-percent:0;mso-height-percent:0;mso-width-relative:page;mso-height-relative:page;v-text-anchor:top" o:gfxdata="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" o:allowincell="f" fillcolor="black" strokecolor="white"/>
             </w:pict>
@@ -1202,7 +1250,7 @@
               </wp:anchor>
             </w:drawing>
           </mc:Choice>
-          <mc:Fallback xmlns:cx="http://schemas.microsoft.com/office/drawing/2014/chartex" xmlns:cx1="http://schemas.microsoft.com/office/drawing/2015/9/8/chartex" xmlns:cx2="http://schemas.microsoft.com/office/drawing/2015/10/21/chartex" xmlns:cx3="http://schemas.microsoft.com/office/drawing/2016/5/9/chartex" xmlns:cx4="http://schemas.microsoft.com/office/drawing/2016/5/10/chartex" xmlns:cx5="http://schemas.microsoft.com/office/drawing/2016/5/11/chartex" xmlns:cx6="http://schemas.microsoft.com/office/drawing/2016/5/12/chartex" xmlns:cx7="http://schemas.microsoft.com/office/drawing/2016/5/13/chartex" xmlns:cx8="http://schemas.microsoft.com/office/drawing/2016/5/14/chartex" xmlns:aink="http://schemas.microsoft.com/office/drawing/2016/ink" xmlns:am3d="http://schemas.microsoft.com/office/drawing/2017/model3d" xmlns:w15="http://schemas.microsoft.com/office/word/2012/wordml" xmlns:w16cex="http://schemas.microsoft.com/office/word/2018/wordml/cex" xmlns:w16cid="http://schemas.microsoft.com/office/word/2016/wordml/cid" xmlns:w16="http://schemas.microsoft.com/office/word/2018/wordml" xmlns:w16se="http://schemas.microsoft.com/office/word/2015/wordml/symex">
+          <mc:Fallback xmlns:w16se="http://schemas.microsoft.com/office/word/2015/wordml/symex" xmlns:w16="http://schemas.microsoft.com/office/word/2018/wordml" xmlns:w16cid="http://schemas.microsoft.com/office/word/2016/wordml/cid" xmlns:w16cex="http://schemas.microsoft.com/office/word/2018/wordml/cex" xmlns:w15="http://schemas.microsoft.com/office/word/2012/wordml" xmlns:am3d="http://schemas.microsoft.com/office/drawing/2017/model3d" xmlns:aink="http://schemas.microsoft.com/office/drawing/2016/ink" xmlns:cx8="http://schemas.microsoft.com/office/drawing/2016/5/14/chartex" xmlns:cx7="http://schemas.microsoft.com/office/drawing/2016/5/13/chartex" xmlns:cx6="http://schemas.microsoft.com/office/drawing/2016/5/12/chartex" xmlns:cx5="http://schemas.microsoft.com/office/drawing/2016/5/11/chartex" xmlns:cx4="http://schemas.microsoft.com/office/drawing/2016/5/10/chartex" xmlns:cx3="http://schemas.microsoft.com/office/drawing/2016/5/9/chartex" xmlns:cx2="http://schemas.microsoft.com/office/drawing/2015/10/21/chartex" xmlns:cx1="http://schemas.microsoft.com/office/drawing/2015/9/8/chartex" xmlns:cx="http://schemas.microsoft.com/office/drawing/2014/chartex">
             <w:pict>
               <v:rect w14:anchorId="31B77AA3" id="Rectangle 67" o:spid="_x0000_s1026" style="position:absolute;margin-left:159.35pt;margin-top:-.55pt;width:1pt;height:1pt;z-index:-251656192;visibility:visible;mso-wrap-style:square;mso-width-percent:0;mso-height-percent:0;mso-wrap-distance-left:9pt;mso-wrap-distance-top:0;mso-wrap-distance-right:9pt;mso-wrap-distance-bottom:0;mso-position-horizontal:absolute;mso-position-horizontal-relative:text;mso-position-vertical:absolute;mso-position-vertical-relative:text;mso-width-percent:0;mso-height-percent:0;mso-width-relative:page;mso-height-relative:page;v-text-anchor:top" o:gfxdata="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" o:allowincell="f" fillcolor="black" strokecolor="white"/>
             </w:pict>
@@ -1274,7 +1322,7 @@
               </wp:anchor>
             </w:drawing>
           </mc:Choice>
-          <mc:Fallback xmlns:cx="http://schemas.microsoft.com/office/drawing/2014/chartex" xmlns:cx1="http://schemas.microsoft.com/office/drawing/2015/9/8/chartex" xmlns:cx2="http://schemas.microsoft.com/office/drawing/2015/10/21/chartex" xmlns:cx3="http://schemas.microsoft.com/office/drawing/2016/5/9/chartex" xmlns:cx4="http://schemas.microsoft.com/office/drawing/2016/5/10/chartex" xmlns:cx5="http://schemas.microsoft.com/office/drawing/2016/5/11/chartex" xmlns:cx6="http://schemas.microsoft.com/office/drawing/2016/5/12/chartex" xmlns:cx7="http://schemas.microsoft.com/office/drawing/2016/5/13/chartex" xmlns:cx8="http://schemas.microsoft.com/office/drawing/2016/5/14/chartex" xmlns:aink="http://schemas.microsoft.com/office/drawing/2016/ink" xmlns:am3d="http://schemas.microsoft.com/office/drawing/2017/model3d" xmlns:w15="http://schemas.microsoft.com/office/word/2012/wordml" xmlns:w16cex="http://schemas.microsoft.com/office/word/2018/wordml/cex" xmlns:w16cid="http://schemas.microsoft.com/office/word/2016/wordml/cid" xmlns:w16="http://schemas.microsoft.com/office/word/2018/wordml" xmlns:w16se="http://schemas.microsoft.com/office/word/2015/wordml/symex">
+          <mc:Fallback xmlns:w16se="http://schemas.microsoft.com/office/word/2015/wordml/symex" xmlns:w16="http://schemas.microsoft.com/office/word/2018/wordml" xmlns:w16cid="http://schemas.microsoft.com/office/word/2016/wordml/cid" xmlns:w16cex="http://schemas.microsoft.com/office/word/2018/wordml/cex" xmlns:w15="http://schemas.microsoft.com/office/word/2012/wordml" xmlns:am3d="http://schemas.microsoft.com/office/drawing/2017/model3d" xmlns:aink="http://schemas.microsoft.com/office/drawing/2016/ink" xmlns:cx8="http://schemas.microsoft.com/office/drawing/2016/5/14/chartex" xmlns:cx7="http://schemas.microsoft.com/office/drawing/2016/5/13/chartex" xmlns:cx6="http://schemas.microsoft.com/office/drawing/2016/5/12/chartex" xmlns:cx5="http://schemas.microsoft.com/office/drawing/2016/5/11/chartex" xmlns:cx4="http://schemas.microsoft.com/office/drawing/2016/5/10/chartex" xmlns:cx3="http://schemas.microsoft.com/office/drawing/2016/5/9/chartex" xmlns:cx2="http://schemas.microsoft.com/office/drawing/2015/10/21/chartex" xmlns:cx1="http://schemas.microsoft.com/office/drawing/2015/9/8/chartex" xmlns:cx="http://schemas.microsoft.com/office/drawing/2014/chartex">
             <w:pict>
               <v:rect w14:anchorId="676BF553" id="Rectangle 66" o:spid="_x0000_s1026" style="position:absolute;margin-left:239.35pt;margin-top:-.55pt;width:1pt;height:1pt;z-index:-251655168;visibility:visible;mso-wrap-style:square;mso-width-percent:0;mso-height-percent:0;mso-wrap-distance-left:9pt;mso-wrap-distance-top:0;mso-wrap-distance-right:9pt;mso-wrap-distance-bottom:0;mso-position-horizontal:absolute;mso-position-horizontal-relative:text;mso-position-vertical:absolute;mso-position-vertical-relative:text;mso-width-percent:0;mso-height-percent:0;mso-width-relative:page;mso-height-relative:page;v-text-anchor:top" o:gfxdata="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" o:allowincell="f" fillcolor="black" strokecolor="white"/>
             </w:pict>
@@ -1381,27 +1429,14 @@
         <w:lastRenderedPageBreak/>
         <w:t xml:space="preserve">Figure </w:t>
       </w:r>
-      <w:r>
-        <w:fldChar w:fldCharType="begin"/>
-      </w:r>
-      <w:r>
-        <w:instrText xml:space="preserve"> SEQ Figure \* ARABIC </w:instrText>
-      </w:r>
-      <w:r>
-        <w:fldChar w:fldCharType="separate"/>
-      </w:r>
-      <w:r>
-        <w:rPr>
-          <w:noProof/>
-        </w:rPr>
-        <w:t>1</w:t>
-      </w:r>
-      <w:r>
-        <w:rPr>
-          <w:noProof/>
-        </w:rPr>
-        <w:fldChar w:fldCharType="end"/>
-      </w:r>
+      <w:fldSimple w:instr=" SEQ Figure \* ARABIC ">
+        <w:r>
+          <w:rPr>
+            <w:noProof/>
+          </w:rPr>
+          <w:t>1</w:t>
+        </w:r>
+      </w:fldSimple>
       <w:r>
         <w:t xml:space="preserve"> – </w:t>
       </w:r>
@@ -1486,7 +1521,7 @@
         </w:rPr>
         <w:fldChar w:fldCharType="separate"/>
       </w:r>
-      <w:hyperlink w:anchor="_Toc94103609" w:history="1">
+      <w:hyperlink w:anchor="_Toc94106620" w:history="1">
         <w:r>
           <w:rPr>
             <w:rStyle w:val="Hyperlink"/>
@@ -1532,7 +1567,7 @@
             <w:noProof/>
             <w:webHidden/>
           </w:rPr>
-          <w:instrText xml:space="preserve"> PAGEREF _Toc94103609 \h </w:instrText>
+          <w:instrText xml:space="preserve"> PAGEREF _Toc94106620 \h </w:instrText>
         </w:r>
         <w:r>
           <w:rPr>
@@ -1580,7 +1615,7 @@
           <w:szCs w:val="22"/>
         </w:rPr>
       </w:pPr>
-      <w:hyperlink w:anchor="_Toc94103610" w:history="1">
+      <w:hyperlink w:anchor="_Toc94106621" w:history="1">
         <w:r>
           <w:rPr>
             <w:rStyle w:val="Hyperlink"/>
@@ -1626,7 +1661,7 @@
             <w:noProof/>
             <w:webHidden/>
           </w:rPr>
-          <w:instrText xml:space="preserve"> PAGEREF _Toc94103610 \h </w:instrText>
+          <w:instrText xml:space="preserve"> PAGEREF _Toc94106621 \h </w:instrText>
         </w:r>
         <w:r>
           <w:rPr>
@@ -1674,7 +1709,7 @@
           <w:szCs w:val="22"/>
         </w:rPr>
       </w:pPr>
-      <w:hyperlink w:anchor="_Toc94103611" w:history="1">
+      <w:hyperlink w:anchor="_Toc94106622" w:history="1">
         <w:r>
           <w:rPr>
             <w:rStyle w:val="Hyperlink"/>
@@ -1720,7 +1755,7 @@
             <w:noProof/>
             <w:webHidden/>
           </w:rPr>
-          <w:instrText xml:space="preserve"> PAGEREF _Toc94103611 \h </w:instrText>
+          <w:instrText xml:space="preserve"> PAGEREF _Toc94106622 \h </w:instrText>
         </w:r>
         <w:r>
           <w:rPr>
@@ -1768,7 +1803,7 @@
           <w:szCs w:val="22"/>
         </w:rPr>
       </w:pPr>
-      <w:hyperlink w:anchor="_Toc94103612" w:history="1">
+      <w:hyperlink w:anchor="_Toc94106623" w:history="1">
         <w:r>
           <w:rPr>
             <w:rStyle w:val="Hyperlink"/>
@@ -1814,7 +1849,7 @@
             <w:noProof/>
             <w:webHidden/>
           </w:rPr>
-          <w:instrText xml:space="preserve"> PAGEREF _Toc94103612 \h </w:instrText>
+          <w:instrText xml:space="preserve"> PAGEREF _Toc94106623 \h </w:instrText>
         </w:r>
         <w:r>
           <w:rPr>
@@ -1860,7 +1895,7 @@
           <w:szCs w:val="22"/>
         </w:rPr>
       </w:pPr>
-      <w:hyperlink w:anchor="_Toc94103613" w:history="1">
+      <w:hyperlink w:anchor="_Toc94106624" w:history="1">
         <w:r>
           <w:rPr>
             <w:rStyle w:val="Hyperlink"/>
@@ -1912,7 +1947,7 @@
             <w:noProof/>
             <w:webHidden/>
           </w:rPr>
-          <w:instrText xml:space="preserve"> PAGEREF _Toc94103613 \h </w:instrText>
+          <w:instrText xml:space="preserve"> PAGEREF _Toc94106624 \h </w:instrText>
         </w:r>
         <w:r>
           <w:rPr>
@@ -1958,7 +1993,7 @@
           <w:szCs w:val="22"/>
         </w:rPr>
       </w:pPr>
-      <w:hyperlink w:anchor="_Toc94103614" w:history="1">
+      <w:hyperlink w:anchor="_Toc94106625" w:history="1">
         <w:r>
           <w:rPr>
             <w:rStyle w:val="Hyperlink"/>
@@ -2002,7 +2037,7 @@
             <w:noProof/>
             <w:webHidden/>
           </w:rPr>
-          <w:instrText xml:space="preserve"> PAGEREF _Toc94103614 \h </w:instrText>
+          <w:instrText xml:space="preserve"> PAGEREF _Toc94106625 \h </w:instrText>
         </w:r>
         <w:r>
           <w:rPr>
@@ -2050,7 +2085,7 @@
           <w:szCs w:val="22"/>
         </w:rPr>
       </w:pPr>
-      <w:hyperlink w:anchor="_Toc94103615" w:history="1">
+      <w:hyperlink w:anchor="_Toc94106626" w:history="1">
         <w:r>
           <w:rPr>
             <w:rStyle w:val="Hyperlink"/>
@@ -2096,7 +2131,7 @@
             <w:noProof/>
             <w:webHidden/>
           </w:rPr>
-          <w:instrText xml:space="preserve"> PAGEREF _Toc94103615 \h </w:instrText>
+          <w:instrText xml:space="preserve"> PAGEREF _Toc94106626 \h </w:instrText>
         </w:r>
         <w:r>
           <w:rPr>
@@ -2144,7 +2179,7 @@
           <w:szCs w:val="22"/>
         </w:rPr>
       </w:pPr>
-      <w:hyperlink w:anchor="_Toc94103616" w:history="1">
+      <w:hyperlink w:anchor="_Toc94106627" w:history="1">
         <w:r>
           <w:rPr>
             <w:rStyle w:val="Hyperlink"/>
@@ -2190,7 +2225,7 @@
             <w:noProof/>
             <w:webHidden/>
           </w:rPr>
-          <w:instrText xml:space="preserve"> PAGEREF _Toc94103616 \h </w:instrText>
+          <w:instrText xml:space="preserve"> PAGEREF _Toc94106627 \h </w:instrText>
         </w:r>
         <w:r>
           <w:rPr>
@@ -2236,7 +2271,7 @@
           <w:szCs w:val="22"/>
         </w:rPr>
       </w:pPr>
-      <w:hyperlink w:anchor="_Toc94103617" w:history="1">
+      <w:hyperlink w:anchor="_Toc94106628" w:history="1">
         <w:r>
           <w:rPr>
             <w:rStyle w:val="Hyperlink"/>
@@ -2280,7 +2315,7 @@
             <w:noProof/>
             <w:webHidden/>
           </w:rPr>
-          <w:instrText xml:space="preserve"> PAGEREF _Toc94103617 \h </w:instrText>
+          <w:instrText xml:space="preserve"> PAGEREF _Toc94106628 \h </w:instrText>
         </w:r>
         <w:r>
           <w:rPr>
@@ -2326,7 +2361,7 @@
           <w:szCs w:val="22"/>
         </w:rPr>
       </w:pPr>
-      <w:hyperlink w:anchor="_Toc94103618" w:history="1">
+      <w:hyperlink w:anchor="_Toc94106629" w:history="1">
         <w:r>
           <w:rPr>
             <w:rStyle w:val="Hyperlink"/>
@@ -2370,7 +2405,7 @@
             <w:noProof/>
             <w:webHidden/>
           </w:rPr>
-          <w:instrText xml:space="preserve"> PAGEREF _Toc94103618 \h </w:instrText>
+          <w:instrText xml:space="preserve"> PAGEREF _Toc94106629 \h </w:instrText>
         </w:r>
         <w:r>
           <w:rPr>
@@ -2418,7 +2453,7 @@
           <w:szCs w:val="22"/>
         </w:rPr>
       </w:pPr>
-      <w:hyperlink w:anchor="_Toc94103619" w:history="1">
+      <w:hyperlink w:anchor="_Toc94106630" w:history="1">
         <w:r>
           <w:rPr>
             <w:rStyle w:val="Hyperlink"/>
@@ -2464,7 +2499,7 @@
             <w:noProof/>
             <w:webHidden/>
           </w:rPr>
-          <w:instrText xml:space="preserve"> PAGEREF _Toc94103619 \h </w:instrText>
+          <w:instrText xml:space="preserve"> PAGEREF _Toc94106630 \h </w:instrText>
         </w:r>
         <w:r>
           <w:rPr>
@@ -2522,8 +2557,6 @@
         </w:rPr>
         <w:fldChar w:fldCharType="end"/>
       </w:r>
-      <w:bookmarkStart w:id="10" w:name="_GoBack"/>
-      <w:bookmarkEnd w:id="10"/>
       <w:r>
         <w:rPr>
           <w:rFonts w:ascii="Arial" w:eastAsia="Arial" w:hAnsi="Arial"/>
@@ -2593,7 +2626,7 @@
               </wp:anchor>
             </w:drawing>
           </mc:Choice>
-          <mc:Fallback xmlns:cx="http://schemas.microsoft.com/office/drawing/2014/chartex" xmlns:cx1="http://schemas.microsoft.com/office/drawing/2015/9/8/chartex" xmlns:cx2="http://schemas.microsoft.com/office/drawing/2015/10/21/chartex" xmlns:cx3="http://schemas.microsoft.com/office/drawing/2016/5/9/chartex" xmlns:cx4="http://schemas.microsoft.com/office/drawing/2016/5/10/chartex" xmlns:cx5="http://schemas.microsoft.com/office/drawing/2016/5/11/chartex" xmlns:cx6="http://schemas.microsoft.com/office/drawing/2016/5/12/chartex" xmlns:cx7="http://schemas.microsoft.com/office/drawing/2016/5/13/chartex" xmlns:cx8="http://schemas.microsoft.com/office/drawing/2016/5/14/chartex" xmlns:aink="http://schemas.microsoft.com/office/drawing/2016/ink" xmlns:am3d="http://schemas.microsoft.com/office/drawing/2017/model3d" xmlns:w15="http://schemas.microsoft.com/office/word/2012/wordml" xmlns:w16cex="http://schemas.microsoft.com/office/word/2018/wordml/cex" xmlns:w16cid="http://schemas.microsoft.com/office/word/2016/wordml/cid" xmlns:w16="http://schemas.microsoft.com/office/word/2018/wordml" xmlns:w16se="http://schemas.microsoft.com/office/word/2015/wordml/symex">
+          <mc:Fallback xmlns:w16se="http://schemas.microsoft.com/office/word/2015/wordml/symex" xmlns:w16="http://schemas.microsoft.com/office/word/2018/wordml" xmlns:w16cid="http://schemas.microsoft.com/office/word/2016/wordml/cid" xmlns:w16cex="http://schemas.microsoft.com/office/word/2018/wordml/cex" xmlns:w15="http://schemas.microsoft.com/office/word/2012/wordml" xmlns:am3d="http://schemas.microsoft.com/office/drawing/2017/model3d" xmlns:aink="http://schemas.microsoft.com/office/drawing/2016/ink" xmlns:cx8="http://schemas.microsoft.com/office/drawing/2016/5/14/chartex" xmlns:cx7="http://schemas.microsoft.com/office/drawing/2016/5/13/chartex" xmlns:cx6="http://schemas.microsoft.com/office/drawing/2016/5/12/chartex" xmlns:cx5="http://schemas.microsoft.com/office/drawing/2016/5/11/chartex" xmlns:cx4="http://schemas.microsoft.com/office/drawing/2016/5/10/chartex" xmlns:cx3="http://schemas.microsoft.com/office/drawing/2016/5/9/chartex" xmlns:cx2="http://schemas.microsoft.com/office/drawing/2015/10/21/chartex" xmlns:cx1="http://schemas.microsoft.com/office/drawing/2015/9/8/chartex" xmlns:cx="http://schemas.microsoft.com/office/drawing/2014/chartex">
             <w:pict>
               <v:line w14:anchorId="60755572" id="Straight Connector 65" o:spid="_x0000_s1026" style="position:absolute;z-index:-251654144;visibility:visible;mso-wrap-style:square;mso-width-percent:0;mso-height-percent:0;mso-wrap-distance-left:9pt;mso-wrap-distance-top:0;mso-wrap-distance-right:9pt;mso-wrap-distance-bottom:0;mso-position-horizontal:absolute;mso-position-horizontal-relative:text;mso-position-vertical:absolute;mso-position-vertical-relative:text;mso-width-percent:0;mso-height-percent:0;mso-width-relative:page;mso-height-relative:page" from="-11pt,15.95pt" to="493pt,15.95pt" o:gfxdata="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" o:allowincell="f" strokeweight="1pt"/>
             </w:pict>
@@ -2638,11 +2671,11 @@
                 <w:numId w:val="17"/>
               </w:numPr>
             </w:pPr>
-            <w:bookmarkStart w:id="11" w:name="page3"/>
-            <w:bookmarkStart w:id="12" w:name="page4"/>
-            <w:bookmarkStart w:id="13" w:name="_Toc94103612"/>
+            <w:bookmarkStart w:id="10" w:name="page3"/>
+            <w:bookmarkStart w:id="11" w:name="page4"/>
+            <w:bookmarkStart w:id="12" w:name="_Toc94106623"/>
+            <w:bookmarkEnd w:id="10"/>
             <w:bookmarkEnd w:id="11"/>
-            <w:bookmarkEnd w:id="12"/>
             <w:r>
               <w:lastRenderedPageBreak/>
               <w:t>Ele</w:t>
@@ -2650,7 +2683,7 @@
             <w:r>
               <w:t>ctrical Characteristics</w:t>
             </w:r>
-            <w:bookmarkEnd w:id="13"/>
+            <w:bookmarkEnd w:id="12"/>
           </w:p>
         </w:tc>
         <w:tc>
@@ -2736,21 +2769,21 @@
                 <w:numId w:val="20"/>
               </w:numPr>
             </w:pPr>
-            <w:bookmarkStart w:id="14" w:name="_Toc520996227"/>
-            <w:bookmarkStart w:id="15" w:name="_Toc520996049"/>
-            <w:bookmarkStart w:id="16" w:name="_Toc94103613"/>
+            <w:bookmarkStart w:id="13" w:name="_Toc520996227"/>
+            <w:bookmarkStart w:id="14" w:name="_Toc520996049"/>
+            <w:bookmarkStart w:id="15" w:name="_Toc94106624"/>
             <w:r>
               <w:t>Absolute Maximum Ratings</w:t>
             </w:r>
+            <w:bookmarkEnd w:id="13"/>
             <w:bookmarkEnd w:id="14"/>
-            <w:bookmarkEnd w:id="15"/>
             <w:r>
               <w:rPr>
                 <w:vertAlign w:val="superscript"/>
               </w:rPr>
               <w:t>1</w:t>
             </w:r>
-            <w:bookmarkEnd w:id="16"/>
+            <w:bookmarkEnd w:id="15"/>
           </w:p>
         </w:tc>
         <w:tc>
@@ -3117,7 +3150,21 @@
                 <w:rFonts w:ascii="Arial" w:eastAsia="Arial" w:hAnsi="Arial" w:cs="Arial"/>
                 <w:sz w:val="16"/>
               </w:rPr>
-              <w:t>802.3af, Class</w:t>
+              <w:t>802.3a</w:t>
+            </w:r>
+            <w:r>
+              <w:rPr>
+                <w:rFonts w:ascii="Arial" w:eastAsia="Arial" w:hAnsi="Arial" w:cs="Arial"/>
+                <w:sz w:val="16"/>
+              </w:rPr>
+              <w:t>t</w:t>
+            </w:r>
+            <w:r>
+              <w:rPr>
+                <w:rFonts w:ascii="Arial" w:eastAsia="Arial" w:hAnsi="Arial" w:cs="Arial"/>
+                <w:sz w:val="16"/>
+              </w:rPr>
+              <w:t>, Class</w:t>
             </w:r>
             <w:r>
               <w:rPr>
@@ -3386,7 +3433,15 @@
                 <w:sz w:val="16"/>
                 <w:szCs w:val="16"/>
               </w:rPr>
-              <w:t>0.35</w:t>
+              <w:t>0.4</w:t>
+            </w:r>
+            <w:r>
+              <w:rPr>
+                <w:rFonts w:ascii="Arial" w:eastAsia="Arial" w:hAnsi="Arial" w:cs="Arial"/>
+                <w:sz w:val="16"/>
+                <w:szCs w:val="16"/>
+              </w:rPr>
+              <w:t>5</w:t>
             </w:r>
           </w:p>
         </w:tc>
@@ -3609,8 +3664,8 @@
           <w:szCs w:val="22"/>
         </w:rPr>
       </w:pPr>
-      <w:bookmarkStart w:id="17" w:name="_Toc520996050"/>
-      <w:bookmarkStart w:id="18" w:name="_Toc520996228"/>
+      <w:bookmarkStart w:id="16" w:name="_Toc520996050"/>
+      <w:bookmarkStart w:id="17" w:name="_Toc520996228"/>
     </w:p>
     <w:p/>
     <w:p>
@@ -3621,13 +3676,13 @@
           <w:numId w:val="20"/>
         </w:numPr>
       </w:pPr>
-      <w:bookmarkStart w:id="19" w:name="_Toc94103614"/>
+      <w:bookmarkStart w:id="18" w:name="_Toc94106625"/>
       <w:r>
         <w:t>Recommended Operating Conditions</w:t>
       </w:r>
+      <w:bookmarkEnd w:id="16"/>
       <w:bookmarkEnd w:id="17"/>
       <w:bookmarkEnd w:id="18"/>
-      <w:bookmarkEnd w:id="19"/>
     </w:p>
     <w:tbl>
       <w:tblPr>
@@ -3875,7 +3930,7 @@
                 <w:szCs w:val="16"/>
                 <w:vertAlign w:val="subscript"/>
               </w:rPr>
-              <w:t>BUS</w:t>
+              <w:t>POE</w:t>
             </w:r>
           </w:p>
         </w:tc>
@@ -3906,7 +3961,14 @@
                 <w:rFonts w:ascii="Arial" w:eastAsia="Arial" w:hAnsi="Arial"/>
                 <w:sz w:val="16"/>
               </w:rPr>
-              <w:t>VBUS input supply voltage</w:t>
+              <w:t>802.3at</w:t>
+            </w:r>
+            <w:r>
+              <w:rPr>
+                <w:rFonts w:ascii="Arial" w:eastAsia="Arial" w:hAnsi="Arial"/>
+                <w:sz w:val="16"/>
+              </w:rPr>
+              <w:t xml:space="preserve"> input supply voltage</w:t>
             </w:r>
           </w:p>
         </w:tc>
@@ -4111,6 +4173,14 @@
               </w:rPr>
               <w:t>requirement</w:t>
             </w:r>
+            <w:r>
+              <w:rPr>
+                <w:rFonts w:ascii="Arial" w:eastAsia="Arial" w:hAnsi="Arial" w:cs="Arial"/>
+                <w:sz w:val="16"/>
+                <w:vertAlign w:val="superscript"/>
+              </w:rPr>
+              <w:t>3</w:t>
+            </w:r>
           </w:p>
         </w:tc>
         <w:tc>
@@ -4173,7 +4243,7 @@
                 <w:sz w:val="16"/>
                 <w:szCs w:val="16"/>
               </w:rPr>
-              <w:t>5</w:t>
+              <w:t>8</w:t>
             </w:r>
           </w:p>
         </w:tc>
@@ -4205,7 +4275,7 @@
                 <w:sz w:val="16"/>
                 <w:szCs w:val="16"/>
               </w:rPr>
-              <w:t>6</w:t>
+              <w:t>14.5</w:t>
             </w:r>
           </w:p>
         </w:tc>
@@ -4744,7 +4814,7 @@
           <w:sz w:val="16"/>
           <w:szCs w:val="16"/>
         </w:rPr>
-        <w:t>802.3af, Class 3 PoE</w:t>
+        <w:t>802.3a</w:t>
       </w:r>
       <w:r>
         <w:rPr>
@@ -4752,7 +4822,7 @@
           <w:sz w:val="16"/>
           <w:szCs w:val="16"/>
         </w:rPr>
-        <w:t xml:space="preserve"> </w:t>
+        <w:t>t</w:t>
       </w:r>
       <w:r>
         <w:rPr>
@@ -4760,8 +4830,119 @@
           <w:sz w:val="16"/>
           <w:szCs w:val="16"/>
         </w:rPr>
+        <w:t>, Class 3 PoE</w:t>
+      </w:r>
+      <w:r>
+        <w:rPr>
+          <w:rFonts w:ascii="Arial" w:hAnsi="Arial"/>
+          <w:sz w:val="16"/>
+          <w:szCs w:val="16"/>
+        </w:rPr>
+        <w:t>+</w:t>
+      </w:r>
+      <w:r>
+        <w:rPr>
+          <w:rFonts w:ascii="Arial" w:hAnsi="Arial"/>
+          <w:sz w:val="16"/>
+          <w:szCs w:val="16"/>
+        </w:rPr>
+        <w:t xml:space="preserve"> </w:t>
+      </w:r>
+      <w:r>
+        <w:rPr>
+          <w:rFonts w:ascii="Arial" w:hAnsi="Arial"/>
+          <w:sz w:val="16"/>
+          <w:szCs w:val="16"/>
+        </w:rPr>
         <w:t xml:space="preserve">specifications </w:t>
       </w:r>
+    </w:p>
+    <w:p>
+      <w:pPr>
+        <w:pStyle w:val="ListParagraph"/>
+        <w:numPr>
+          <w:ilvl w:val="0"/>
+          <w:numId w:val="9"/>
+        </w:numPr>
+        <w:tabs>
+          <w:tab w:val="left" w:pos="358"/>
+        </w:tabs>
+        <w:spacing w:line="0" w:lineRule="atLeast"/>
+        <w:ind w:right="20"/>
+        <w:jc w:val="both"/>
+        <w:rPr>
+          <w:rFonts w:ascii="Arial" w:hAnsi="Arial"/>
+          <w:sz w:val="12"/>
+          <w:szCs w:val="16"/>
+        </w:rPr>
+      </w:pPr>
+      <w:r>
+        <w:rPr>
+          <w:rFonts w:ascii="Arial" w:eastAsia="Arial" w:hAnsi="Arial"/>
+          <w:sz w:val="16"/>
+        </w:rPr>
+        <w:t xml:space="preserve">If the device can be in general used with </w:t>
+      </w:r>
+      <w:r>
+        <w:rPr>
+          <w:rFonts w:ascii="Arial" w:eastAsia="Arial" w:hAnsi="Arial"/>
+          <w:sz w:val="16"/>
+        </w:rPr>
+        <w:t>802.3a</w:t>
+      </w:r>
+      <w:r>
+        <w:rPr>
+          <w:rFonts w:ascii="Arial" w:eastAsia="Arial" w:hAnsi="Arial"/>
+          <w:sz w:val="16"/>
+        </w:rPr>
+        <w:t>f</w:t>
+      </w:r>
+      <w:r>
+        <w:rPr>
+          <w:rFonts w:ascii="Arial" w:eastAsia="Arial" w:hAnsi="Arial"/>
+          <w:sz w:val="16"/>
+        </w:rPr>
+        <w:t>, Class 3 PoE</w:t>
+      </w:r>
+      <w:r>
+        <w:rPr>
+          <w:rFonts w:ascii="Arial" w:eastAsia="Arial" w:hAnsi="Arial"/>
+          <w:sz w:val="16"/>
+        </w:rPr>
+        <w:t xml:space="preserve"> injectors, though </w:t>
+      </w:r>
+      <w:r>
+        <w:rPr>
+          <w:rFonts w:ascii="Arial" w:eastAsia="Arial" w:hAnsi="Arial"/>
+          <w:sz w:val="16"/>
+        </w:rPr>
+        <w:t>802.3at, Class 3 PoE+</w:t>
+      </w:r>
+      <w:r>
+        <w:rPr>
+          <w:rFonts w:ascii="Arial" w:eastAsia="Arial" w:hAnsi="Arial"/>
+          <w:sz w:val="16"/>
+        </w:rPr>
+        <w:t xml:space="preserve"> is recommended as RPi CM4 module maximum consumption can be up to 9W</w:t>
+      </w:r>
+    </w:p>
+    <w:p>
+      <w:pPr>
+        <w:pStyle w:val="ListParagraph"/>
+        <w:tabs>
+          <w:tab w:val="left" w:pos="358"/>
+        </w:tabs>
+        <w:spacing w:line="0" w:lineRule="atLeast"/>
+        <w:ind w:right="20"/>
+        <w:jc w:val="both"/>
+        <w:rPr>
+          <w:rFonts w:ascii="Arial" w:hAnsi="Arial"/>
+          <w:sz w:val="12"/>
+          <w:szCs w:val="16"/>
+        </w:rPr>
+      </w:pPr>
+      <w:bookmarkStart w:id="19" w:name="_GoBack"/>
+      <w:bookmarkEnd w:id="19"/>
     </w:p>
     <w:p>
       <w:r>
@@ -4781,7 +4962,7 @@
           <w:numId w:val="20"/>
         </w:numPr>
       </w:pPr>
-      <w:bookmarkStart w:id="20" w:name="_Toc94103615"/>
+      <w:bookmarkStart w:id="20" w:name="_Toc94106626"/>
       <w:r>
         <w:t>Raspberry Pi CM4 powered</w:t>
       </w:r>
@@ -4981,7 +5162,7 @@
           <w:numId w:val="20"/>
         </w:numPr>
       </w:pPr>
-      <w:bookmarkStart w:id="21" w:name="_Toc94103616"/>
+      <w:bookmarkStart w:id="21" w:name="_Toc94106627"/>
       <w:r>
         <w:t>Camera sensors characteristics</w:t>
       </w:r>
@@ -5018,7 +5199,7 @@
                 <w:numId w:val="20"/>
               </w:numPr>
             </w:pPr>
-            <w:bookmarkStart w:id="22" w:name="_Toc94103617"/>
+            <w:bookmarkStart w:id="22" w:name="_Toc94106628"/>
             <w:r>
               <w:t>Center Color Camera</w:t>
             </w:r>
@@ -5680,7 +5861,7 @@
           <w:numId w:val="20"/>
         </w:numPr>
       </w:pPr>
-      <w:bookmarkStart w:id="23" w:name="_Toc94103618"/>
+      <w:bookmarkStart w:id="23" w:name="_Toc94106629"/>
       <w:r>
         <w:lastRenderedPageBreak/>
         <w:t xml:space="preserve">Stereo vision </w:t>
@@ -6299,7 +6480,7 @@
           <w:numId w:val="20"/>
         </w:numPr>
       </w:pPr>
-      <w:bookmarkStart w:id="24" w:name="_Toc94103619"/>
+      <w:bookmarkStart w:id="24" w:name="_Toc94106630"/>
       <w:r>
         <w:t>Mechanical Information</w:t>
       </w:r>
@@ -6566,7 +6747,7 @@
             </wp:anchor>
           </w:drawing>
         </mc:Choice>
-        <mc:Fallback xmlns:cx="http://schemas.microsoft.com/office/drawing/2014/chartex" xmlns:cx1="http://schemas.microsoft.com/office/drawing/2015/9/8/chartex" xmlns:cx2="http://schemas.microsoft.com/office/drawing/2015/10/21/chartex" xmlns:cx3="http://schemas.microsoft.com/office/drawing/2016/5/9/chartex" xmlns:cx4="http://schemas.microsoft.com/office/drawing/2016/5/10/chartex" xmlns:cx5="http://schemas.microsoft.com/office/drawing/2016/5/11/chartex" xmlns:cx6="http://schemas.microsoft.com/office/drawing/2016/5/12/chartex" xmlns:cx7="http://schemas.microsoft.com/office/drawing/2016/5/13/chartex" xmlns:cx8="http://schemas.microsoft.com/office/drawing/2016/5/14/chartex" xmlns:aink="http://schemas.microsoft.com/office/drawing/2016/ink" xmlns:am3d="http://schemas.microsoft.com/office/drawing/2017/model3d" xmlns:w15="http://schemas.microsoft.com/office/word/2012/wordml" xmlns:w16cex="http://schemas.microsoft.com/office/word/2018/wordml/cex" xmlns:w16cid="http://schemas.microsoft.com/office/word/2016/wordml/cid" xmlns:w16="http://schemas.microsoft.com/office/word/2018/wordml" xmlns:w16se="http://schemas.microsoft.com/office/word/2015/wordml/symex">
+        <mc:Fallback xmlns:w16se="http://schemas.microsoft.com/office/word/2015/wordml/symex" xmlns:w16="http://schemas.microsoft.com/office/word/2018/wordml" xmlns:w16cid="http://schemas.microsoft.com/office/word/2016/wordml/cid" xmlns:w16cex="http://schemas.microsoft.com/office/word/2018/wordml/cex" xmlns:w15="http://schemas.microsoft.com/office/word/2012/wordml" xmlns:am3d="http://schemas.microsoft.com/office/drawing/2017/model3d" xmlns:aink="http://schemas.microsoft.com/office/drawing/2016/ink" xmlns:cx8="http://schemas.microsoft.com/office/drawing/2016/5/14/chartex" xmlns:cx7="http://schemas.microsoft.com/office/drawing/2016/5/13/chartex" xmlns:cx6="http://schemas.microsoft.com/office/drawing/2016/5/12/chartex" xmlns:cx5="http://schemas.microsoft.com/office/drawing/2016/5/11/chartex" xmlns:cx4="http://schemas.microsoft.com/office/drawing/2016/5/10/chartex" xmlns:cx3="http://schemas.microsoft.com/office/drawing/2016/5/9/chartex" xmlns:cx2="http://schemas.microsoft.com/office/drawing/2015/10/21/chartex" xmlns:cx1="http://schemas.microsoft.com/office/drawing/2015/9/8/chartex" xmlns:cx="http://schemas.microsoft.com/office/drawing/2014/chartex">
           <w:pict>
             <v:line w14:anchorId="32CC6B35" id="Straight Connector 104" o:spid="_x0000_s1026" style="position:absolute;z-index:-251633664;visibility:visible;mso-wrap-style:square;mso-width-percent:0;mso-height-percent:0;mso-wrap-distance-left:9pt;mso-wrap-distance-top:0;mso-wrap-distance-right:9pt;mso-wrap-distance-bottom:0;mso-position-horizontal:absolute;mso-position-horizontal-relative:text;mso-position-vertical:absolute;mso-position-vertical-relative:text;mso-width-percent:0;mso-height-percent:0;mso-width-relative:page;mso-height-relative:page" from="0,-23.8pt" to="495.05pt,-23.8pt" o:gfxdata="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" o:allowincell="f" strokeweight="1.5pt"/>
           </w:pict>
@@ -6900,7 +7081,7 @@
             </wp:anchor>
           </w:drawing>
         </mc:Choice>
-        <mc:Fallback xmlns:cx="http://schemas.microsoft.com/office/drawing/2014/chartex" xmlns:cx1="http://schemas.microsoft.com/office/drawing/2015/9/8/chartex" xmlns:cx2="http://schemas.microsoft.com/office/drawing/2015/10/21/chartex" xmlns:cx3="http://schemas.microsoft.com/office/drawing/2016/5/9/chartex" xmlns:cx4="http://schemas.microsoft.com/office/drawing/2016/5/10/chartex" xmlns:cx5="http://schemas.microsoft.com/office/drawing/2016/5/11/chartex" xmlns:cx6="http://schemas.microsoft.com/office/drawing/2016/5/12/chartex" xmlns:cx7="http://schemas.microsoft.com/office/drawing/2016/5/13/chartex" xmlns:cx8="http://schemas.microsoft.com/office/drawing/2016/5/14/chartex" xmlns:aink="http://schemas.microsoft.com/office/drawing/2016/ink" xmlns:am3d="http://schemas.microsoft.com/office/drawing/2017/model3d" xmlns:w15="http://schemas.microsoft.com/office/word/2012/wordml" xmlns:w16cex="http://schemas.microsoft.com/office/word/2018/wordml/cex" xmlns:w16cid="http://schemas.microsoft.com/office/word/2016/wordml/cid" xmlns:w16="http://schemas.microsoft.com/office/word/2018/wordml" xmlns:w16se="http://schemas.microsoft.com/office/word/2015/wordml/symex">
+        <mc:Fallback xmlns:w16se="http://schemas.microsoft.com/office/word/2015/wordml/symex" xmlns:w16="http://schemas.microsoft.com/office/word/2018/wordml" xmlns:w16cid="http://schemas.microsoft.com/office/word/2016/wordml/cid" xmlns:w16cex="http://schemas.microsoft.com/office/word/2018/wordml/cex" xmlns:w15="http://schemas.microsoft.com/office/word/2012/wordml" xmlns:am3d="http://schemas.microsoft.com/office/drawing/2017/model3d" xmlns:aink="http://schemas.microsoft.com/office/drawing/2016/ink" xmlns:cx8="http://schemas.microsoft.com/office/drawing/2016/5/14/chartex" xmlns:cx7="http://schemas.microsoft.com/office/drawing/2016/5/13/chartex" xmlns:cx6="http://schemas.microsoft.com/office/drawing/2016/5/12/chartex" xmlns:cx5="http://schemas.microsoft.com/office/drawing/2016/5/11/chartex" xmlns:cx4="http://schemas.microsoft.com/office/drawing/2016/5/10/chartex" xmlns:cx3="http://schemas.microsoft.com/office/drawing/2016/5/9/chartex" xmlns:cx2="http://schemas.microsoft.com/office/drawing/2015/10/21/chartex" xmlns:cx1="http://schemas.microsoft.com/office/drawing/2015/9/8/chartex" xmlns:cx="http://schemas.microsoft.com/office/drawing/2014/chartex">
           <w:pict>
             <v:line w14:anchorId="3BB76B87" id="Straight Connector 70" o:spid="_x0000_s1026" style="position:absolute;z-index:-251648000;visibility:visible;mso-wrap-style:square;mso-width-percent:0;mso-height-percent:0;mso-wrap-distance-left:9pt;mso-wrap-distance-top:0;mso-wrap-distance-right:9pt;mso-wrap-distance-bottom:0;mso-position-horizontal:absolute;mso-position-horizontal-relative:text;mso-position-vertical:absolute;mso-position-vertical-relative:text;mso-width-percent:0;mso-height-percent:0;mso-width-relative:page;mso-height-relative:page" from="-.05pt,2.05pt" to="495pt,2.05pt" o:gfxdata="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" o:allowincell="f" strokeweight="1.5pt"/>
           </w:pict>
@@ -7106,7 +7287,7 @@
             </wp:anchor>
           </w:drawing>
         </mc:Choice>
-        <mc:Fallback xmlns:cx="http://schemas.microsoft.com/office/drawing/2014/chartex" xmlns:cx1="http://schemas.microsoft.com/office/drawing/2015/9/8/chartex" xmlns:cx2="http://schemas.microsoft.com/office/drawing/2015/10/21/chartex" xmlns:cx3="http://schemas.microsoft.com/office/drawing/2016/5/9/chartex" xmlns:cx4="http://schemas.microsoft.com/office/drawing/2016/5/10/chartex" xmlns:cx5="http://schemas.microsoft.com/office/drawing/2016/5/11/chartex" xmlns:cx6="http://schemas.microsoft.com/office/drawing/2016/5/12/chartex" xmlns:cx7="http://schemas.microsoft.com/office/drawing/2016/5/13/chartex" xmlns:cx8="http://schemas.microsoft.com/office/drawing/2016/5/14/chartex" xmlns:aink="http://schemas.microsoft.com/office/drawing/2016/ink" xmlns:am3d="http://schemas.microsoft.com/office/drawing/2017/model3d" xmlns:w15="http://schemas.microsoft.com/office/word/2012/wordml" xmlns:w16cex="http://schemas.microsoft.com/office/word/2018/wordml/cex" xmlns:w16cid="http://schemas.microsoft.com/office/word/2016/wordml/cid" xmlns:w16="http://schemas.microsoft.com/office/word/2018/wordml" xmlns:w16se="http://schemas.microsoft.com/office/word/2015/wordml/symex">
+        <mc:Fallback xmlns:w16se="http://schemas.microsoft.com/office/word/2015/wordml/symex" xmlns:w16="http://schemas.microsoft.com/office/word/2018/wordml" xmlns:w16cid="http://schemas.microsoft.com/office/word/2016/wordml/cid" xmlns:w16cex="http://schemas.microsoft.com/office/word/2018/wordml/cex" xmlns:w15="http://schemas.microsoft.com/office/word/2012/wordml" xmlns:am3d="http://schemas.microsoft.com/office/drawing/2017/model3d" xmlns:aink="http://schemas.microsoft.com/office/drawing/2016/ink" xmlns:cx8="http://schemas.microsoft.com/office/drawing/2016/5/14/chartex" xmlns:cx7="http://schemas.microsoft.com/office/drawing/2016/5/13/chartex" xmlns:cx6="http://schemas.microsoft.com/office/drawing/2016/5/12/chartex" xmlns:cx5="http://schemas.microsoft.com/office/drawing/2016/5/11/chartex" xmlns:cx4="http://schemas.microsoft.com/office/drawing/2016/5/10/chartex" xmlns:cx3="http://schemas.microsoft.com/office/drawing/2016/5/9/chartex" xmlns:cx2="http://schemas.microsoft.com/office/drawing/2015/10/21/chartex" xmlns:cx1="http://schemas.microsoft.com/office/drawing/2015/9/8/chartex" xmlns:cx="http://schemas.microsoft.com/office/drawing/2014/chartex">
           <w:pict>
             <v:line w14:anchorId="2928D8F4" id="Straight Connector 73" o:spid="_x0000_s1026" style="position:absolute;z-index:-251645952;visibility:visible;mso-wrap-style:square;mso-width-percent:0;mso-height-percent:0;mso-wrap-distance-left:9pt;mso-wrap-distance-top:0;mso-wrap-distance-right:9pt;mso-wrap-distance-bottom:0;mso-position-horizontal:absolute;mso-position-horizontal-relative:text;mso-position-vertical:absolute;mso-position-vertical-relative:text;mso-width-percent:0;mso-height-percent:0;mso-width-relative:page;mso-height-relative:page" from="0,.85pt" to="7in,.85pt" o:gfxdata="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" o:allowincell="f" strokeweight="1.5pt"/>
           </w:pict>
@@ -7306,7 +7487,7 @@
             </wp:anchor>
           </w:drawing>
         </mc:Choice>
-        <mc:Fallback xmlns:cx="http://schemas.microsoft.com/office/drawing/2014/chartex" xmlns:cx1="http://schemas.microsoft.com/office/drawing/2015/9/8/chartex" xmlns:cx2="http://schemas.microsoft.com/office/drawing/2015/10/21/chartex" xmlns:cx3="http://schemas.microsoft.com/office/drawing/2016/5/9/chartex" xmlns:cx4="http://schemas.microsoft.com/office/drawing/2016/5/10/chartex" xmlns:cx5="http://schemas.microsoft.com/office/drawing/2016/5/11/chartex" xmlns:cx6="http://schemas.microsoft.com/office/drawing/2016/5/12/chartex" xmlns:cx7="http://schemas.microsoft.com/office/drawing/2016/5/13/chartex" xmlns:cx8="http://schemas.microsoft.com/office/drawing/2016/5/14/chartex" xmlns:aink="http://schemas.microsoft.com/office/drawing/2016/ink" xmlns:am3d="http://schemas.microsoft.com/office/drawing/2017/model3d" xmlns:w15="http://schemas.microsoft.com/office/word/2012/wordml" xmlns:w16cex="http://schemas.microsoft.com/office/word/2018/wordml/cex" xmlns:w16cid="http://schemas.microsoft.com/office/word/2016/wordml/cid" xmlns:w16="http://schemas.microsoft.com/office/word/2018/wordml" xmlns:w16se="http://schemas.microsoft.com/office/word/2015/wordml/symex">
+        <mc:Fallback xmlns:w16se="http://schemas.microsoft.com/office/word/2015/wordml/symex" xmlns:w16="http://schemas.microsoft.com/office/word/2018/wordml" xmlns:w16cid="http://schemas.microsoft.com/office/word/2016/wordml/cid" xmlns:w16cex="http://schemas.microsoft.com/office/word/2018/wordml/cex" xmlns:w15="http://schemas.microsoft.com/office/word/2012/wordml" xmlns:am3d="http://schemas.microsoft.com/office/drawing/2017/model3d" xmlns:aink="http://schemas.microsoft.com/office/drawing/2016/ink" xmlns:cx8="http://schemas.microsoft.com/office/drawing/2016/5/14/chartex" xmlns:cx7="http://schemas.microsoft.com/office/drawing/2016/5/13/chartex" xmlns:cx6="http://schemas.microsoft.com/office/drawing/2016/5/12/chartex" xmlns:cx5="http://schemas.microsoft.com/office/drawing/2016/5/11/chartex" xmlns:cx4="http://schemas.microsoft.com/office/drawing/2016/5/10/chartex" xmlns:cx3="http://schemas.microsoft.com/office/drawing/2016/5/9/chartex" xmlns:cx2="http://schemas.microsoft.com/office/drawing/2015/10/21/chartex" xmlns:cx1="http://schemas.microsoft.com/office/drawing/2015/9/8/chartex" xmlns:cx="http://schemas.microsoft.com/office/drawing/2014/chartex">
           <w:pict>
             <v:line w14:anchorId="2E7A8434" id="Straight Connector 83" o:spid="_x0000_s1026" style="position:absolute;z-index:-251635712;visibility:visible;mso-wrap-style:square;mso-width-percent:0;mso-height-percent:0;mso-wrap-distance-left:9pt;mso-wrap-distance-top:0;mso-wrap-distance-right:9pt;mso-wrap-distance-bottom:0;mso-position-horizontal:absolute;mso-position-horizontal-relative:text;mso-position-vertical:absolute;mso-position-vertical-relative:text;mso-width-percent:0;mso-height-percent:0;mso-width-relative:page;mso-height-relative:page" from="0,.85pt" to="7in,.85pt" o:gfxdata="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" o:allowincell="f" strokeweight="1.5pt"/>
           </w:pict>
@@ -9973,7 +10154,6 @@
   <w:style w:type="character" w:default="1" w:styleId="DefaultParagraphFont">
     <w:name w:val="Default Paragraph Font"/>
     <w:uiPriority w:val="1"/>
-    <w:semiHidden/>
     <w:unhideWhenUsed/>
   </w:style>
   <w:style w:type="table" w:default="1" w:styleId="TableNormal">
@@ -10497,7 +10677,6 @@
   <w:style w:type="character" w:default="1" w:styleId="DefaultParagraphFont">
     <w:name w:val="Default Paragraph Font"/>
     <w:uiPriority w:val="1"/>
-    <w:semiHidden/>
     <w:unhideWhenUsed/>
   </w:style>
   <w:style w:type="table" w:default="1" w:styleId="TableNormal">
@@ -11085,7 +11264,7 @@
   <a:extraClrSchemeLst/>
   <a:extLst>
     <a:ext uri="{05A4C25C-085E-4340-85A3-A5531E510DB2}">
-      <thm15:themeFamily xmlns="" xmlns:thm15="http://schemas.microsoft.com/office/thememl/2012/main" name="Office Theme" id="{62F939B6-93AF-4DB8-9C6B-D6C7DFDC589F}" vid="{4A3C46E8-61CC-4603-A589-7422A47A8E4A}"/>
+      <thm15:themeFamily xmlns:thm15="http://schemas.microsoft.com/office/thememl/2012/main" xmlns="" name="Office Theme" id="{62F939B6-93AF-4DB8-9C6B-D6C7DFDC589F}" vid="{4A3C46E8-61CC-4603-A589-7422A47A8E4A}"/>
     </a:ext>
   </a:extLst>
 </a:theme>
@@ -11096,7 +11275,7 @@
 </file>
 
 <file path=customXml/itemProps1.xml><?xml version="1.0" encoding="utf-8"?>
-<ds:datastoreItem xmlns:ds="http://schemas.openxmlformats.org/officeDocument/2006/customXml" ds:itemID="{FB9EC7ED-D56D-4B15-866C-7817EF364B2F}">
+<ds:datastoreItem xmlns:ds="http://schemas.openxmlformats.org/officeDocument/2006/customXml" ds:itemID="{8C71D139-BCE4-4385-829F-83F531B4FC6C}">
   <ds:schemaRefs>
     <ds:schemaRef ds:uri="http://schemas.openxmlformats.org/officeDocument/2006/bibliography"/>
   </ds:schemaRefs>

</xml_diff>